<commit_message>
update the instruction and README
</commit_message>
<xml_diff>
--- a/doc/国赛上交材料/作品简介/海里灵活-作品简介.docx
+++ b/doc/国赛上交材料/作品简介/海里灵活-作品简介.docx
@@ -145,6 +145,7 @@
         <w:spacing w:after="120" w:line="240" w:lineRule="auto"/>
         <w:ind w:left="1284" w:right="0" w:firstLine="396"/>
         <w:rPr>
+          <w:rFonts w:hint="eastAsia"/>
           <w:b/>
           <w:bCs/>
         </w:rPr>
@@ -180,28 +181,6 @@
           <w:sz w:val="28"/>
         </w:rPr>
         <w:t>指导老师：闫劢</w:t>
-      </w:r>
-    </w:p>
-    <w:p>
-      <w:pPr>
-        <w:pStyle w:val="NormalWeb"/>
-        <w:rPr>
-          <w:rFonts w:ascii="SimHei" w:eastAsia="SimHei" w:hAnsi="SimHei" w:hint="eastAsia"/>
-          <w:b/>
-          <w:bCs/>
-          <w:sz w:val="32"/>
-          <w:szCs w:val="32"/>
-        </w:rPr>
-      </w:pPr>
-      <w:r>
-        <w:rPr>
-          <w:rFonts w:ascii="SimHei" w:eastAsia="SimHei" w:hAnsi="SimHei" w:hint="eastAsia"/>
-          <w:b/>
-          <w:bCs/>
-          <w:sz w:val="32"/>
-          <w:szCs w:val="32"/>
-        </w:rPr>
-        <w:t>【作品简介】</w:t>
       </w:r>
     </w:p>
     <w:p>
@@ -212,25 +191,34 @@
           <w:numId w:val="3"/>
         </w:numPr>
         <w:rPr>
+          <w:rFonts w:ascii="SimHei" w:eastAsia="SimHei" w:hAnsi="SimHei"/>
           <w:b/>
           <w:bCs/>
-        </w:rPr>
-      </w:pPr>
-      <w:r>
-        <w:rPr>
+          <w:sz w:val="28"/>
+          <w:szCs w:val="28"/>
+        </w:rPr>
+      </w:pPr>
+      <w:r>
+        <w:rPr>
+          <w:rFonts w:ascii="SimHei" w:eastAsia="SimHei" w:hAnsi="SimHei" w:cs="MS Mincho" w:hint="eastAsia"/>
           <w:b/>
           <w:bCs/>
+          <w:sz w:val="28"/>
+          <w:szCs w:val="28"/>
         </w:rPr>
         <w:t>作品名称</w:t>
       </w:r>
-      <w:r>
-        <w:rPr>
-          <w:rFonts w:hint="eastAsia"/>
+    </w:p>
+    <w:p>
+      <w:pPr>
+        <w:pStyle w:val="NormalWeb"/>
+        <w:ind w:left="360"/>
+        <w:jc w:val="both"/>
+        <w:rPr>
           <w:b/>
           <w:bCs/>
         </w:rPr>
-        <w:t>：</w:t>
-      </w:r>
+      </w:pPr>
       <w:r>
         <w:rPr>
           <w:rStyle w:val="Strong"/>
@@ -239,78 +227,1119 @@
         </w:rPr>
         <w:t>海里灵活</w:t>
       </w:r>
+      <w:r>
+        <w:rPr>
+          <w:rStyle w:val="Strong"/>
+          <w:rFonts w:hint="eastAsia"/>
+          <w:b w:val="0"/>
+          <w:bCs w:val="0"/>
+        </w:rPr>
+        <w:t>：多模态融合-全天候海上智能感知系统</w:t>
+      </w:r>
     </w:p>
     <w:p>
       <w:pPr>
-        <w:pStyle w:val="NormalWeb"/>
+        <w:pStyle w:val="p1"/>
         <w:numPr>
           <w:ilvl w:val="0"/>
           <w:numId w:val="3"/>
         </w:numPr>
         <w:rPr>
+          <w:rFonts w:ascii="SimHei" w:eastAsia="SimHei" w:hAnsi="SimHei"/>
+          <w:sz w:val="28"/>
+          <w:szCs w:val="28"/>
+        </w:rPr>
+      </w:pPr>
+      <w:r>
+        <w:rPr>
+          <w:rFonts w:ascii="SimHei" w:eastAsia="SimHei" w:hAnsi="SimHei" w:cs="Microsoft YaHei" w:hint="eastAsia"/>
           <w:b/>
           <w:bCs/>
-        </w:rPr>
-      </w:pPr>
-      <w:r>
-        <w:rPr>
+          <w:sz w:val="28"/>
+          <w:szCs w:val="28"/>
+        </w:rPr>
+        <w:t>设计</w:t>
+      </w:r>
+      <w:r>
+        <w:rPr>
+          <w:rFonts w:ascii="SimHei" w:eastAsia="SimHei" w:hAnsi="SimHei" w:cs="MS Mincho" w:hint="eastAsia"/>
           <w:b/>
           <w:bCs/>
-        </w:rPr>
-        <w:t>设计方案：</w:t>
-      </w:r>
-      <w:r>
-        <w:t>本作品针对琼州海峡等海域在大雾、低能见度下的航行安全挑战，提出一套基于毫米波雷达与可见光图像深度融合的智能感知算法。该方案旨在突破传统光学传感器局限，通过多源信息融合，实现恶劣天气下海上目标（如船舶、浮标、渔船）的精准识别与动态跟踪。</w:t>
+          <w:sz w:val="28"/>
+          <w:szCs w:val="28"/>
+        </w:rPr>
+        <w:t>方案</w:t>
       </w:r>
     </w:p>
     <w:p>
       <w:pPr>
-        <w:pStyle w:val="NormalWeb"/>
+        <w:pStyle w:val="p1"/>
+        <w:ind w:left="360"/>
+        <w:jc w:val="both"/>
+        <w:rPr>
+          <w:rFonts w:hint="eastAsia"/>
+        </w:rPr>
+      </w:pPr>
+      <w:r>
+        <w:rPr>
+          <w:rFonts w:ascii="MS Mincho" w:eastAsia="MS Mincho" w:hAnsi="MS Mincho" w:cs="MS Mincho" w:hint="eastAsia"/>
+        </w:rPr>
+        <w:t>本作品聚焦</w:t>
+      </w:r>
+      <w:r>
+        <w:rPr>
+          <w:rFonts w:ascii="SimSun" w:eastAsia="SimSun" w:hAnsi="SimSun" w:cs="SimSun" w:hint="eastAsia"/>
+        </w:rPr>
+        <w:t>琼</w:t>
+      </w:r>
+      <w:r>
+        <w:rPr>
+          <w:rFonts w:ascii="MS Mincho" w:eastAsia="MS Mincho" w:hAnsi="MS Mincho" w:cs="MS Mincho" w:hint="eastAsia"/>
+        </w:rPr>
+        <w:t>州海峡及</w:t>
+      </w:r>
+      <w:r>
+        <w:rPr>
+          <w:rFonts w:ascii="Yu Gothic" w:eastAsia="Yu Gothic" w:hAnsi="Yu Gothic" w:cs="Yu Gothic" w:hint="eastAsia"/>
+        </w:rPr>
+        <w:t>类</w:t>
+      </w:r>
+      <w:r>
+        <w:rPr>
+          <w:rFonts w:ascii="MS Mincho" w:eastAsia="MS Mincho" w:hAnsi="MS Mincho" w:cs="MS Mincho" w:hint="eastAsia"/>
+        </w:rPr>
+        <w:t>似海域在大</w:t>
+      </w:r>
+      <w:r>
+        <w:rPr>
+          <w:rFonts w:ascii="SimSun" w:eastAsia="SimSun" w:hAnsi="SimSun" w:cs="SimSun" w:hint="eastAsia"/>
+        </w:rPr>
+        <w:t>雾</w:t>
+      </w:r>
+      <w:r>
+        <w:rPr>
+          <w:rFonts w:ascii="MS Mincho" w:eastAsia="MS Mincho" w:hAnsi="MS Mincho" w:cs="MS Mincho" w:hint="eastAsia"/>
+        </w:rPr>
+        <w:t>、低能</w:t>
+      </w:r>
+      <w:r>
+        <w:rPr>
+          <w:rFonts w:ascii="SimSun" w:eastAsia="SimSun" w:hAnsi="SimSun" w:cs="SimSun" w:hint="eastAsia"/>
+        </w:rPr>
+        <w:t>见</w:t>
+      </w:r>
+      <w:r>
+        <w:rPr>
+          <w:rFonts w:ascii="MS Mincho" w:eastAsia="MS Mincho" w:hAnsi="MS Mincho" w:cs="MS Mincho" w:hint="eastAsia"/>
+        </w:rPr>
+        <w:t>度等</w:t>
+      </w:r>
+      <w:r>
+        <w:rPr>
+          <w:rFonts w:ascii="SimSun" w:eastAsia="SimSun" w:hAnsi="SimSun" w:cs="SimSun" w:hint="eastAsia"/>
+        </w:rPr>
+        <w:t>恶</w:t>
+      </w:r>
+      <w:r>
+        <w:rPr>
+          <w:rFonts w:ascii="MS Mincho" w:eastAsia="MS Mincho" w:hAnsi="MS Mincho" w:cs="MS Mincho" w:hint="eastAsia"/>
+        </w:rPr>
+        <w:t>劣天气条件下的航行安全挑</w:t>
+      </w:r>
+      <w:r>
+        <w:rPr>
+          <w:rFonts w:ascii="SimSun" w:eastAsia="SimSun" w:hAnsi="SimSun" w:cs="SimSun" w:hint="eastAsia"/>
+        </w:rPr>
+        <w:t>战</w:t>
+      </w:r>
+      <w:r>
+        <w:rPr>
+          <w:rFonts w:ascii="MS Mincho" w:eastAsia="MS Mincho" w:hAnsi="MS Mincho" w:cs="MS Mincho" w:hint="eastAsia"/>
+        </w:rPr>
+        <w:t>，提出了一套融合毫米波雷达与可</w:t>
+      </w:r>
+      <w:r>
+        <w:rPr>
+          <w:rFonts w:ascii="SimSun" w:eastAsia="SimSun" w:hAnsi="SimSun" w:cs="SimSun" w:hint="eastAsia"/>
+        </w:rPr>
+        <w:t>见</w:t>
+      </w:r>
+      <w:r>
+        <w:rPr>
+          <w:rFonts w:ascii="MS Mincho" w:eastAsia="MS Mincho" w:hAnsi="MS Mincho" w:cs="MS Mincho" w:hint="eastAsia"/>
+        </w:rPr>
+        <w:t>光</w:t>
+      </w:r>
+      <w:r>
+        <w:rPr>
+          <w:rFonts w:ascii="SimSun" w:eastAsia="SimSun" w:hAnsi="SimSun" w:cs="SimSun" w:hint="eastAsia"/>
+        </w:rPr>
+        <w:t>图</w:t>
+      </w:r>
+      <w:r>
+        <w:rPr>
+          <w:rFonts w:ascii="MS Mincho" w:eastAsia="MS Mincho" w:hAnsi="MS Mincho" w:cs="MS Mincho" w:hint="eastAsia"/>
+        </w:rPr>
+        <w:t>像的深度多模</w:t>
+      </w:r>
+      <w:r>
+        <w:rPr>
+          <w:rFonts w:ascii="SimSun" w:eastAsia="SimSun" w:hAnsi="SimSun" w:cs="SimSun" w:hint="eastAsia"/>
+        </w:rPr>
+        <w:t>态</w:t>
+      </w:r>
+      <w:r>
+        <w:rPr>
+          <w:rFonts w:ascii="MS Mincho" w:eastAsia="MS Mincho" w:hAnsi="MS Mincho" w:cs="MS Mincho" w:hint="eastAsia"/>
+        </w:rPr>
+        <w:t>感知算法。</w:t>
+      </w:r>
+      <w:r>
+        <w:rPr>
+          <w:rFonts w:ascii="SimSun" w:eastAsia="SimSun" w:hAnsi="SimSun" w:cs="SimSun" w:hint="eastAsia"/>
+        </w:rPr>
+        <w:t>该</w:t>
+      </w:r>
+      <w:r>
+        <w:rPr>
+          <w:rFonts w:ascii="MS Mincho" w:eastAsia="MS Mincho" w:hAnsi="MS Mincho" w:cs="MS Mincho" w:hint="eastAsia"/>
+        </w:rPr>
+        <w:t>方案突破</w:t>
+      </w:r>
+      <w:r>
+        <w:rPr>
+          <w:rFonts w:ascii="SimSun" w:eastAsia="SimSun" w:hAnsi="SimSun" w:cs="SimSun" w:hint="eastAsia"/>
+        </w:rPr>
+        <w:t>传统</w:t>
+      </w:r>
+      <w:r>
+        <w:rPr>
+          <w:rFonts w:ascii="MS Mincho" w:eastAsia="MS Mincho" w:hAnsi="MS Mincho" w:cs="MS Mincho" w:hint="eastAsia"/>
+        </w:rPr>
+        <w:t>光学</w:t>
+      </w:r>
+      <w:r>
+        <w:rPr>
+          <w:rFonts w:ascii="SimSun" w:eastAsia="SimSun" w:hAnsi="SimSun" w:cs="SimSun" w:hint="eastAsia"/>
+        </w:rPr>
+        <w:t>传</w:t>
+      </w:r>
+      <w:r>
+        <w:rPr>
+          <w:rFonts w:ascii="MS Mincho" w:eastAsia="MS Mincho" w:hAnsi="MS Mincho" w:cs="MS Mincho" w:hint="eastAsia"/>
+        </w:rPr>
+        <w:t>感器受限于天气的局限，利用雷达</w:t>
+      </w:r>
+      <w:r>
+        <w:rPr>
+          <w:rFonts w:ascii="Yu Gothic" w:eastAsia="Yu Gothic" w:hAnsi="Yu Gothic" w:cs="Yu Gothic" w:hint="eastAsia"/>
+        </w:rPr>
+        <w:t>强</w:t>
+      </w:r>
+      <w:r>
+        <w:rPr>
+          <w:rFonts w:ascii="MS Mincho" w:eastAsia="MS Mincho" w:hAnsi="MS Mincho" w:cs="MS Mincho" w:hint="eastAsia"/>
+        </w:rPr>
+        <w:t>大的穿透性与精准</w:t>
+      </w:r>
+      <w:r>
+        <w:rPr>
+          <w:rFonts w:ascii="SimSun" w:eastAsia="SimSun" w:hAnsi="SimSun" w:cs="SimSun" w:hint="eastAsia"/>
+        </w:rPr>
+        <w:t>测</w:t>
+      </w:r>
+      <w:r>
+        <w:rPr>
+          <w:rFonts w:ascii="MS Mincho" w:eastAsia="MS Mincho" w:hAnsi="MS Mincho" w:cs="MS Mincho" w:hint="eastAsia"/>
+        </w:rPr>
+        <w:t>距</w:t>
+      </w:r>
+      <w:r>
+        <w:rPr>
+          <w:rFonts w:ascii="SimSun" w:eastAsia="SimSun" w:hAnsi="SimSun" w:cs="SimSun" w:hint="eastAsia"/>
+        </w:rPr>
+        <w:t>测</w:t>
+      </w:r>
+      <w:r>
+        <w:rPr>
+          <w:rFonts w:ascii="MS Mincho" w:eastAsia="MS Mincho" w:hAnsi="MS Mincho" w:cs="MS Mincho" w:hint="eastAsia"/>
+        </w:rPr>
+        <w:t>速能力，</w:t>
+      </w:r>
+      <w:r>
+        <w:rPr>
+          <w:rFonts w:ascii="SimSun" w:eastAsia="SimSun" w:hAnsi="SimSun" w:cs="SimSun" w:hint="eastAsia"/>
+        </w:rPr>
+        <w:t>结</w:t>
+      </w:r>
+      <w:r>
+        <w:rPr>
+          <w:rFonts w:ascii="MS Mincho" w:eastAsia="MS Mincho" w:hAnsi="MS Mincho" w:cs="MS Mincho" w:hint="eastAsia"/>
+        </w:rPr>
+        <w:t>合</w:t>
+      </w:r>
+      <w:r>
+        <w:rPr>
+          <w:rFonts w:ascii="SimSun" w:eastAsia="SimSun" w:hAnsi="SimSun" w:cs="SimSun" w:hint="eastAsia"/>
+        </w:rPr>
+        <w:t>视觉图</w:t>
+      </w:r>
+      <w:r>
+        <w:rPr>
+          <w:rFonts w:ascii="MS Mincho" w:eastAsia="MS Mincho" w:hAnsi="MS Mincho" w:cs="MS Mincho" w:hint="eastAsia"/>
+        </w:rPr>
+        <w:t>像的高分辨率</w:t>
+      </w:r>
+      <w:r>
+        <w:rPr>
+          <w:rFonts w:ascii="SimSun" w:eastAsia="SimSun" w:hAnsi="SimSun" w:cs="SimSun" w:hint="eastAsia"/>
+        </w:rPr>
+        <w:t>语义</w:t>
+      </w:r>
+      <w:r>
+        <w:rPr>
+          <w:rFonts w:ascii="MS Mincho" w:eastAsia="MS Mincho" w:hAnsi="MS Mincho" w:cs="MS Mincho" w:hint="eastAsia"/>
+        </w:rPr>
+        <w:t>信息，</w:t>
+      </w:r>
+      <w:r>
+        <w:rPr>
+          <w:rFonts w:ascii="SimSun" w:eastAsia="SimSun" w:hAnsi="SimSun" w:cs="SimSun" w:hint="eastAsia"/>
+        </w:rPr>
+        <w:t>实现对</w:t>
+      </w:r>
+      <w:r>
+        <w:rPr>
+          <w:rFonts w:ascii="MS Mincho" w:eastAsia="MS Mincho" w:hAnsi="MS Mincho" w:cs="MS Mincho" w:hint="eastAsia"/>
+        </w:rPr>
+        <w:t>船舶、浮</w:t>
+      </w:r>
+      <w:r>
+        <w:rPr>
+          <w:rFonts w:ascii="SimSun" w:eastAsia="SimSun" w:hAnsi="SimSun" w:cs="SimSun" w:hint="eastAsia"/>
+        </w:rPr>
+        <w:t>标</w:t>
+      </w:r>
+      <w:r>
+        <w:rPr>
+          <w:rFonts w:ascii="MS Mincho" w:eastAsia="MS Mincho" w:hAnsi="MS Mincho" w:cs="MS Mincho" w:hint="eastAsia"/>
+        </w:rPr>
+        <w:t>、小型</w:t>
+      </w:r>
+      <w:r>
+        <w:rPr>
+          <w:rFonts w:ascii="SimSun" w:eastAsia="SimSun" w:hAnsi="SimSun" w:cs="SimSun" w:hint="eastAsia"/>
+        </w:rPr>
+        <w:t>渔</w:t>
+      </w:r>
+      <w:r>
+        <w:rPr>
+          <w:rFonts w:ascii="MS Mincho" w:eastAsia="MS Mincho" w:hAnsi="MS Mincho" w:cs="MS Mincho" w:hint="eastAsia"/>
+        </w:rPr>
+        <w:t>船及漂浮障碍物等多种海上目</w:t>
+      </w:r>
+      <w:r>
+        <w:rPr>
+          <w:rFonts w:ascii="SimSun" w:eastAsia="SimSun" w:hAnsi="SimSun" w:cs="SimSun" w:hint="eastAsia"/>
+        </w:rPr>
+        <w:t>标</w:t>
+      </w:r>
+      <w:r>
+        <w:rPr>
+          <w:rFonts w:ascii="MS Mincho" w:eastAsia="MS Mincho" w:hAnsi="MS Mincho" w:cs="MS Mincho" w:hint="eastAsia"/>
+        </w:rPr>
+        <w:t>的精准</w:t>
+      </w:r>
+      <w:r>
+        <w:rPr>
+          <w:rFonts w:ascii="SimSun" w:eastAsia="SimSun" w:hAnsi="SimSun" w:cs="SimSun" w:hint="eastAsia"/>
+        </w:rPr>
+        <w:t>识</w:t>
+      </w:r>
+      <w:r>
+        <w:rPr>
+          <w:rFonts w:ascii="Yu Gothic" w:eastAsia="Yu Gothic" w:hAnsi="Yu Gothic" w:cs="Yu Gothic" w:hint="eastAsia"/>
+        </w:rPr>
+        <w:t>别</w:t>
+      </w:r>
+      <w:r>
+        <w:rPr>
+          <w:rFonts w:ascii="MS Mincho" w:eastAsia="MS Mincho" w:hAnsi="MS Mincho" w:cs="MS Mincho" w:hint="eastAsia"/>
+        </w:rPr>
+        <w:t>和</w:t>
+      </w:r>
+      <w:r>
+        <w:rPr>
+          <w:rFonts w:ascii="SimSun" w:eastAsia="SimSun" w:hAnsi="SimSun" w:cs="SimSun" w:hint="eastAsia"/>
+        </w:rPr>
+        <w:t>动态</w:t>
+      </w:r>
+      <w:r>
+        <w:rPr>
+          <w:rFonts w:ascii="MS Mincho" w:eastAsia="MS Mincho" w:hAnsi="MS Mincho" w:cs="MS Mincho" w:hint="eastAsia"/>
+        </w:rPr>
+        <w:t>跟踪，保障海上</w:t>
+      </w:r>
+      <w:r>
+        <w:rPr>
+          <w:rFonts w:ascii="SimSun" w:eastAsia="SimSun" w:hAnsi="SimSun" w:cs="SimSun" w:hint="eastAsia"/>
+        </w:rPr>
+        <w:t>环</w:t>
+      </w:r>
+      <w:r>
+        <w:rPr>
+          <w:rFonts w:ascii="MS Mincho" w:eastAsia="MS Mincho" w:hAnsi="MS Mincho" w:cs="MS Mincho" w:hint="eastAsia"/>
+        </w:rPr>
+        <w:t>境的安全与</w:t>
+      </w:r>
+      <w:r>
+        <w:rPr>
+          <w:rFonts w:ascii="SimSun" w:eastAsia="SimSun" w:hAnsi="SimSun" w:cs="SimSun" w:hint="eastAsia"/>
+        </w:rPr>
+        <w:t>稳</w:t>
+      </w:r>
+      <w:r>
+        <w:rPr>
+          <w:rFonts w:ascii="MS Mincho" w:eastAsia="MS Mincho" w:hAnsi="MS Mincho" w:cs="MS Mincho" w:hint="eastAsia"/>
+        </w:rPr>
+        <w:t>定。</w:t>
+      </w:r>
+    </w:p>
+    <w:p>
+      <w:pPr>
+        <w:pStyle w:val="p1"/>
         <w:numPr>
           <w:ilvl w:val="0"/>
           <w:numId w:val="3"/>
         </w:numPr>
         <w:rPr>
+          <w:rFonts w:ascii="SimHei" w:eastAsia="SimHei" w:hAnsi="SimHei"/>
+          <w:sz w:val="28"/>
+          <w:szCs w:val="28"/>
+        </w:rPr>
+      </w:pPr>
+      <w:r>
+        <w:rPr>
+          <w:rFonts w:ascii="SimHei" w:eastAsia="SimHei" w:hAnsi="SimHei" w:cs="Microsoft YaHei" w:hint="eastAsia"/>
           <w:b/>
           <w:bCs/>
-        </w:rPr>
-      </w:pPr>
-      <w:r>
-        <w:rPr>
+          <w:sz w:val="28"/>
+          <w:szCs w:val="28"/>
+        </w:rPr>
+        <w:t>创</w:t>
+      </w:r>
+      <w:r>
+        <w:rPr>
+          <w:rFonts w:ascii="SimHei" w:eastAsia="SimHei" w:hAnsi="SimHei" w:cs="MS Mincho" w:hint="eastAsia"/>
           <w:b/>
           <w:bCs/>
-        </w:rPr>
-        <w:t>创新点：</w:t>
-      </w:r>
-      <w:r>
-        <w:t>采用定制化深度融合网络，有效抑制海浪杂波，增强小目标感知能力，并实现轻量化设计，确保高精度、低误漏检且具备实时性的感知性能。</w:t>
+          <w:sz w:val="28"/>
+          <w:szCs w:val="28"/>
+        </w:rPr>
+        <w:t>新点</w:t>
       </w:r>
     </w:p>
     <w:p>
       <w:pPr>
-        <w:pStyle w:val="NormalWeb"/>
+        <w:pStyle w:val="p1"/>
+        <w:ind w:left="360"/>
+        <w:jc w:val="both"/>
+        <w:rPr>
+          <w:rFonts w:hint="eastAsia"/>
+        </w:rPr>
+      </w:pPr>
+      <w:r>
+        <w:rPr>
+          <w:rFonts w:ascii="MS Mincho" w:eastAsia="MS Mincho" w:hAnsi="MS Mincho" w:cs="MS Mincho" w:hint="eastAsia"/>
+        </w:rPr>
+        <w:t>定制化深度融合网</w:t>
+      </w:r>
+      <w:r>
+        <w:rPr>
+          <w:rFonts w:ascii="SimSun" w:eastAsia="SimSun" w:hAnsi="SimSun" w:cs="SimSun" w:hint="eastAsia"/>
+        </w:rPr>
+        <w:t>络结</w:t>
+      </w:r>
+      <w:r>
+        <w:rPr>
+          <w:rFonts w:ascii="MS Mincho" w:eastAsia="MS Mincho" w:hAnsi="MS Mincho" w:cs="MS Mincho" w:hint="eastAsia"/>
+        </w:rPr>
+        <w:t>构，采用多</w:t>
+      </w:r>
+      <w:r>
+        <w:rPr>
+          <w:rFonts w:ascii="SimSun" w:eastAsia="SimSun" w:hAnsi="SimSun" w:cs="SimSun" w:hint="eastAsia"/>
+        </w:rPr>
+        <w:t>层</w:t>
+      </w:r>
+      <w:r>
+        <w:rPr>
+          <w:rFonts w:ascii="MS Mincho" w:eastAsia="MS Mincho" w:hAnsi="MS Mincho" w:cs="MS Mincho" w:hint="eastAsia"/>
+        </w:rPr>
+        <w:t>次特征</w:t>
+      </w:r>
+      <w:r>
+        <w:rPr>
+          <w:rFonts w:ascii="SimSun" w:eastAsia="SimSun" w:hAnsi="SimSun" w:cs="SimSun" w:hint="eastAsia"/>
+        </w:rPr>
+        <w:t>级</w:t>
+      </w:r>
+      <w:r>
+        <w:rPr>
+          <w:rFonts w:ascii="MS Mincho" w:eastAsia="MS Mincho" w:hAnsi="MS Mincho" w:cs="MS Mincho" w:hint="eastAsia"/>
+        </w:rPr>
+        <w:t>融合机制，有效整合雷达的距离与速度信息与</w:t>
+      </w:r>
+      <w:r>
+        <w:rPr>
+          <w:rFonts w:ascii="SimSun" w:eastAsia="SimSun" w:hAnsi="SimSun" w:cs="SimSun" w:hint="eastAsia"/>
+        </w:rPr>
+        <w:t>图</w:t>
+      </w:r>
+      <w:r>
+        <w:rPr>
+          <w:rFonts w:ascii="MS Mincho" w:eastAsia="MS Mincho" w:hAnsi="MS Mincho" w:cs="MS Mincho" w:hint="eastAsia"/>
+        </w:rPr>
+        <w:t>像的</w:t>
+      </w:r>
+      <w:r>
+        <w:rPr>
+          <w:rFonts w:ascii="SimSun" w:eastAsia="SimSun" w:hAnsi="SimSun" w:cs="SimSun" w:hint="eastAsia"/>
+        </w:rPr>
+        <w:t>语义</w:t>
+      </w:r>
+      <w:r>
+        <w:rPr>
+          <w:rFonts w:ascii="MS Mincho" w:eastAsia="MS Mincho" w:hAnsi="MS Mincho" w:cs="MS Mincho" w:hint="eastAsia"/>
+        </w:rPr>
+        <w:t>特征，</w:t>
+      </w:r>
+      <w:r>
+        <w:rPr>
+          <w:rFonts w:ascii="SimSun" w:eastAsia="SimSun" w:hAnsi="SimSun" w:cs="SimSun" w:hint="eastAsia"/>
+        </w:rPr>
+        <w:t>显</w:t>
+      </w:r>
+      <w:r>
+        <w:rPr>
+          <w:rFonts w:ascii="MS Mincho" w:eastAsia="MS Mincho" w:hAnsi="MS Mincho" w:cs="MS Mincho" w:hint="eastAsia"/>
+        </w:rPr>
+        <w:t>著提升</w:t>
+      </w:r>
+      <w:r>
+        <w:rPr>
+          <w:rFonts w:ascii="SimSun" w:eastAsia="SimSun" w:hAnsi="SimSun" w:cs="SimSun" w:hint="eastAsia"/>
+        </w:rPr>
+        <w:t>恶</w:t>
+      </w:r>
+      <w:r>
+        <w:rPr>
+          <w:rFonts w:ascii="MS Mincho" w:eastAsia="MS Mincho" w:hAnsi="MS Mincho" w:cs="MS Mincho" w:hint="eastAsia"/>
+        </w:rPr>
+        <w:t>劣天气下的目</w:t>
+      </w:r>
+      <w:r>
+        <w:rPr>
+          <w:rFonts w:ascii="SimSun" w:eastAsia="SimSun" w:hAnsi="SimSun" w:cs="SimSun" w:hint="eastAsia"/>
+        </w:rPr>
+        <w:t>标检测鲁</w:t>
+      </w:r>
+      <w:r>
+        <w:rPr>
+          <w:rFonts w:ascii="MS Mincho" w:eastAsia="MS Mincho" w:hAnsi="MS Mincho" w:cs="MS Mincho" w:hint="eastAsia"/>
+        </w:rPr>
+        <w:t>棒性与精度。</w:t>
+      </w:r>
+      <w:r>
+        <w:rPr>
+          <w:rFonts w:ascii="SimSun" w:eastAsia="SimSun" w:hAnsi="SimSun" w:cs="SimSun" w:hint="eastAsia"/>
+        </w:rPr>
+        <w:t>针对</w:t>
+      </w:r>
+      <w:r>
+        <w:rPr>
+          <w:rFonts w:ascii="MS Mincho" w:eastAsia="MS Mincho" w:hAnsi="MS Mincho" w:cs="MS Mincho" w:hint="eastAsia"/>
+        </w:rPr>
+        <w:t>海上小目</w:t>
+      </w:r>
+      <w:r>
+        <w:rPr>
+          <w:rFonts w:ascii="SimSun" w:eastAsia="SimSun" w:hAnsi="SimSun" w:cs="SimSun" w:hint="eastAsia"/>
+        </w:rPr>
+        <w:t>标</w:t>
+      </w:r>
+      <w:r>
+        <w:rPr>
+          <w:rFonts w:ascii="MS Mincho" w:eastAsia="MS Mincho" w:hAnsi="MS Mincho" w:cs="MS Mincho" w:hint="eastAsia"/>
+        </w:rPr>
+        <w:t>和</w:t>
+      </w:r>
+      <w:r>
+        <w:rPr>
+          <w:rFonts w:ascii="SimSun" w:eastAsia="SimSun" w:hAnsi="SimSun" w:cs="SimSun" w:hint="eastAsia"/>
+        </w:rPr>
+        <w:t>远</w:t>
+      </w:r>
+      <w:r>
+        <w:rPr>
+          <w:rFonts w:ascii="MS Mincho" w:eastAsia="MS Mincho" w:hAnsi="MS Mincho" w:cs="MS Mincho" w:hint="eastAsia"/>
+        </w:rPr>
+        <w:t>距离目</w:t>
+      </w:r>
+      <w:r>
+        <w:rPr>
+          <w:rFonts w:ascii="SimSun" w:eastAsia="SimSun" w:hAnsi="SimSun" w:cs="SimSun" w:hint="eastAsia"/>
+        </w:rPr>
+        <w:t>标</w:t>
+      </w:r>
+      <w:r>
+        <w:rPr>
+          <w:rFonts w:ascii="MS Mincho" w:eastAsia="MS Mincho" w:hAnsi="MS Mincho" w:cs="MS Mincho" w:hint="eastAsia"/>
+        </w:rPr>
+        <w:t>，</w:t>
+      </w:r>
+      <w:r>
+        <w:rPr>
+          <w:rFonts w:ascii="SimSun" w:eastAsia="SimSun" w:hAnsi="SimSun" w:cs="SimSun" w:hint="eastAsia"/>
+        </w:rPr>
+        <w:t>优</w:t>
+      </w:r>
+      <w:r>
+        <w:rPr>
+          <w:rFonts w:ascii="MS Mincho" w:eastAsia="MS Mincho" w:hAnsi="MS Mincho" w:cs="MS Mincho" w:hint="eastAsia"/>
+        </w:rPr>
+        <w:t>化</w:t>
+      </w:r>
+      <w:r>
+        <w:rPr>
+          <w:rFonts w:ascii="SimSun" w:eastAsia="SimSun" w:hAnsi="SimSun" w:cs="SimSun" w:hint="eastAsia"/>
+        </w:rPr>
+        <w:t>锚</w:t>
+      </w:r>
+      <w:r>
+        <w:rPr>
+          <w:rFonts w:ascii="MS Mincho" w:eastAsia="MS Mincho" w:hAnsi="MS Mincho" w:cs="MS Mincho" w:hint="eastAsia"/>
+        </w:rPr>
+        <w:t>框生成与多尺度特征融合策略，增</w:t>
+      </w:r>
+      <w:r>
+        <w:rPr>
+          <w:rFonts w:ascii="Yu Gothic" w:eastAsia="Yu Gothic" w:hAnsi="Yu Gothic" w:cs="Yu Gothic" w:hint="eastAsia"/>
+        </w:rPr>
+        <w:t>强</w:t>
+      </w:r>
+      <w:r>
+        <w:rPr>
+          <w:rFonts w:ascii="MS Mincho" w:eastAsia="MS Mincho" w:hAnsi="MS Mincho" w:cs="MS Mincho" w:hint="eastAsia"/>
+        </w:rPr>
+        <w:t>召回率与定位准确性。系</w:t>
+      </w:r>
+      <w:r>
+        <w:rPr>
+          <w:rFonts w:ascii="SimSun" w:eastAsia="SimSun" w:hAnsi="SimSun" w:cs="SimSun" w:hint="eastAsia"/>
+        </w:rPr>
+        <w:t>统</w:t>
+      </w:r>
+      <w:r>
+        <w:rPr>
+          <w:rFonts w:ascii="MS Mincho" w:eastAsia="MS Mincho" w:hAnsi="MS Mincho" w:cs="MS Mincho" w:hint="eastAsia"/>
+        </w:rPr>
+        <w:t>同</w:t>
+      </w:r>
+      <w:r>
+        <w:rPr>
+          <w:rFonts w:ascii="SimSun" w:eastAsia="SimSun" w:hAnsi="SimSun" w:cs="SimSun" w:hint="eastAsia"/>
+        </w:rPr>
+        <w:t>时</w:t>
+      </w:r>
+      <w:r>
+        <w:rPr>
+          <w:rFonts w:ascii="MS Mincho" w:eastAsia="MS Mincho" w:hAnsi="MS Mincho" w:cs="MS Mincho" w:hint="eastAsia"/>
+        </w:rPr>
+        <w:t>引入模型剪枝、量化和知</w:t>
+      </w:r>
+      <w:r>
+        <w:rPr>
+          <w:rFonts w:ascii="SimSun" w:eastAsia="SimSun" w:hAnsi="SimSun" w:cs="SimSun" w:hint="eastAsia"/>
+        </w:rPr>
+        <w:t>识</w:t>
+      </w:r>
+      <w:r>
+        <w:rPr>
+          <w:rFonts w:ascii="MS Mincho" w:eastAsia="MS Mincho" w:hAnsi="MS Mincho" w:cs="MS Mincho" w:hint="eastAsia"/>
+        </w:rPr>
+        <w:t>蒸</w:t>
+      </w:r>
+      <w:r>
+        <w:rPr>
+          <w:rFonts w:ascii="SimSun" w:eastAsia="SimSun" w:hAnsi="SimSun" w:cs="SimSun" w:hint="eastAsia"/>
+        </w:rPr>
+        <w:t>馏</w:t>
+      </w:r>
+      <w:r>
+        <w:rPr>
+          <w:rFonts w:ascii="MS Mincho" w:eastAsia="MS Mincho" w:hAnsi="MS Mincho" w:cs="MS Mincho" w:hint="eastAsia"/>
+        </w:rPr>
+        <w:t>等</w:t>
+      </w:r>
+      <w:r>
+        <w:rPr>
+          <w:rFonts w:ascii="SimSun" w:eastAsia="SimSun" w:hAnsi="SimSun" w:cs="SimSun" w:hint="eastAsia"/>
+        </w:rPr>
+        <w:t>轻</w:t>
+      </w:r>
+      <w:r>
+        <w:rPr>
+          <w:rFonts w:ascii="MS Mincho" w:eastAsia="MS Mincho" w:hAnsi="MS Mincho" w:cs="MS Mincho" w:hint="eastAsia"/>
+        </w:rPr>
+        <w:t>量化技</w:t>
+      </w:r>
+      <w:r>
+        <w:rPr>
+          <w:rFonts w:ascii="SimSun" w:eastAsia="SimSun" w:hAnsi="SimSun" w:cs="SimSun" w:hint="eastAsia"/>
+        </w:rPr>
+        <w:t>术</w:t>
+      </w:r>
+      <w:r>
+        <w:rPr>
+          <w:rFonts w:ascii="MS Mincho" w:eastAsia="MS Mincho" w:hAnsi="MS Mincho" w:cs="MS Mincho" w:hint="eastAsia"/>
+        </w:rPr>
+        <w:t>，确保算法具</w:t>
+      </w:r>
+      <w:r>
+        <w:rPr>
+          <w:rFonts w:ascii="SimSun" w:eastAsia="SimSun" w:hAnsi="SimSun" w:cs="SimSun" w:hint="eastAsia"/>
+        </w:rPr>
+        <w:t>备实时处</w:t>
+      </w:r>
+      <w:r>
+        <w:rPr>
+          <w:rFonts w:ascii="MS Mincho" w:eastAsia="MS Mincho" w:hAnsi="MS Mincho" w:cs="MS Mincho" w:hint="eastAsia"/>
+        </w:rPr>
+        <w:t>理能力和</w:t>
+      </w:r>
+      <w:r>
+        <w:rPr>
+          <w:rFonts w:ascii="SimSun" w:eastAsia="SimSun" w:hAnsi="SimSun" w:cs="SimSun" w:hint="eastAsia"/>
+        </w:rPr>
+        <w:t>边缘</w:t>
+      </w:r>
+      <w:r>
+        <w:rPr>
+          <w:rFonts w:ascii="MS Mincho" w:eastAsia="MS Mincho" w:hAnsi="MS Mincho" w:cs="MS Mincho" w:hint="eastAsia"/>
+        </w:rPr>
+        <w:t>部署潜力，兼</w:t>
+      </w:r>
+      <w:r>
+        <w:rPr>
+          <w:rFonts w:ascii="SimSun" w:eastAsia="SimSun" w:hAnsi="SimSun" w:cs="SimSun" w:hint="eastAsia"/>
+        </w:rPr>
+        <w:t>顾</w:t>
+      </w:r>
+      <w:r>
+        <w:rPr>
+          <w:rFonts w:ascii="MS Mincho" w:eastAsia="MS Mincho" w:hAnsi="MS Mincho" w:cs="MS Mincho" w:hint="eastAsia"/>
+        </w:rPr>
+        <w:t>高性能与</w:t>
+      </w:r>
+      <w:r>
+        <w:rPr>
+          <w:rFonts w:ascii="SimSun" w:eastAsia="SimSun" w:hAnsi="SimSun" w:cs="SimSun" w:hint="eastAsia"/>
+        </w:rPr>
+        <w:t>计</w:t>
+      </w:r>
+      <w:r>
+        <w:rPr>
+          <w:rFonts w:ascii="MS Mincho" w:eastAsia="MS Mincho" w:hAnsi="MS Mincho" w:cs="MS Mincho" w:hint="eastAsia"/>
+        </w:rPr>
+        <w:t>算</w:t>
+      </w:r>
+      <w:r>
+        <w:rPr>
+          <w:rFonts w:ascii="SimSun" w:eastAsia="SimSun" w:hAnsi="SimSun" w:cs="SimSun" w:hint="eastAsia"/>
+        </w:rPr>
+        <w:t>资</w:t>
+      </w:r>
+      <w:r>
+        <w:rPr>
+          <w:rFonts w:ascii="MS Mincho" w:eastAsia="MS Mincho" w:hAnsi="MS Mincho" w:cs="MS Mincho" w:hint="eastAsia"/>
+        </w:rPr>
+        <w:t>源限制。</w:t>
+      </w:r>
+    </w:p>
+    <w:p>
+      <w:pPr>
+        <w:pStyle w:val="p1"/>
         <w:numPr>
           <w:ilvl w:val="0"/>
           <w:numId w:val="3"/>
         </w:numPr>
         <w:rPr>
+          <w:rFonts w:ascii="SimHei" w:eastAsia="SimHei" w:hAnsi="SimHei"/>
+          <w:sz w:val="28"/>
+          <w:szCs w:val="28"/>
+        </w:rPr>
+      </w:pPr>
+      <w:r>
+        <w:rPr>
+          <w:rFonts w:ascii="SimHei" w:eastAsia="SimHei" w:hAnsi="SimHei" w:cs="Microsoft YaHei" w:hint="eastAsia"/>
           <w:b/>
           <w:bCs/>
-        </w:rPr>
-      </w:pPr>
-      <w:r>
-        <w:rPr>
+          <w:sz w:val="28"/>
+          <w:szCs w:val="28"/>
+        </w:rPr>
+        <w:t>设计</w:t>
+      </w:r>
+      <w:r>
+        <w:rPr>
+          <w:rFonts w:ascii="SimHei" w:eastAsia="SimHei" w:hAnsi="SimHei" w:cs="MS Mincho" w:hint="eastAsia"/>
           <w:b/>
           <w:bCs/>
-        </w:rPr>
-        <w:t>设计原理：</w:t>
-      </w:r>
-      <w:r>
-        <w:t>算法通过精确的传感器标定，将毫米波雷达点云的距离信息与可见光RGB图像拼接，形成多通道输入。这种数据层面的早期融合，使深度学习模型能够同时利用视觉的丰富语义信息和雷达不受天气影响的空间几何信息，从而大幅增强全天候感知能力和在复杂海况下的鲁棒性。</w:t>
+          <w:sz w:val="28"/>
+          <w:szCs w:val="28"/>
+        </w:rPr>
+        <w:t>原理</w:t>
       </w:r>
     </w:p>
     <w:p>
       <w:pPr>
+        <w:pStyle w:val="p1"/>
+        <w:ind w:left="360"/>
+        <w:jc w:val="both"/>
+      </w:pPr>
+      <w:r>
+        <w:rPr>
+          <w:rFonts w:ascii="MS Mincho" w:eastAsia="MS Mincho" w:hAnsi="MS Mincho" w:cs="MS Mincho" w:hint="eastAsia"/>
+        </w:rPr>
+        <w:t>通</w:t>
+      </w:r>
+      <w:r>
+        <w:rPr>
+          <w:rFonts w:ascii="SimSun" w:eastAsia="SimSun" w:hAnsi="SimSun" w:cs="SimSun" w:hint="eastAsia"/>
+        </w:rPr>
+        <w:t>过</w:t>
+      </w:r>
+      <w:r>
+        <w:rPr>
+          <w:rFonts w:ascii="MS Mincho" w:eastAsia="MS Mincho" w:hAnsi="MS Mincho" w:cs="MS Mincho" w:hint="eastAsia"/>
+        </w:rPr>
+        <w:t>精准的相机与雷达</w:t>
+      </w:r>
+      <w:r>
+        <w:rPr>
+          <w:rFonts w:ascii="SimSun" w:eastAsia="SimSun" w:hAnsi="SimSun" w:cs="SimSun" w:hint="eastAsia"/>
+        </w:rPr>
+        <w:t>标</w:t>
+      </w:r>
+      <w:r>
+        <w:rPr>
+          <w:rFonts w:ascii="MS Mincho" w:eastAsia="MS Mincho" w:hAnsi="MS Mincho" w:cs="MS Mincho" w:hint="eastAsia"/>
+        </w:rPr>
+        <w:t>定，将毫米波雷达点云数据</w:t>
+      </w:r>
+      <w:r>
+        <w:rPr>
+          <w:rFonts w:ascii="SimSun" w:eastAsia="SimSun" w:hAnsi="SimSun" w:cs="SimSun" w:hint="eastAsia"/>
+        </w:rPr>
+        <w:t>转换</w:t>
+      </w:r>
+      <w:r>
+        <w:rPr>
+          <w:rFonts w:ascii="MS Mincho" w:eastAsia="MS Mincho" w:hAnsi="MS Mincho" w:cs="MS Mincho" w:hint="eastAsia"/>
+        </w:rPr>
+        <w:t>并投影至</w:t>
+      </w:r>
+      <w:r>
+        <w:rPr>
+          <w:rFonts w:ascii="SimSun" w:eastAsia="SimSun" w:hAnsi="SimSun" w:cs="SimSun" w:hint="eastAsia"/>
+        </w:rPr>
+        <w:t>视觉图</w:t>
+      </w:r>
+      <w:r>
+        <w:rPr>
+          <w:rFonts w:ascii="MS Mincho" w:eastAsia="MS Mincho" w:hAnsi="MS Mincho" w:cs="MS Mincho" w:hint="eastAsia"/>
+        </w:rPr>
+        <w:t>像坐</w:t>
+      </w:r>
+      <w:r>
+        <w:rPr>
+          <w:rFonts w:ascii="SimSun" w:eastAsia="SimSun" w:hAnsi="SimSun" w:cs="SimSun" w:hint="eastAsia"/>
+        </w:rPr>
+        <w:t>标</w:t>
+      </w:r>
+      <w:r>
+        <w:rPr>
+          <w:rFonts w:ascii="MS Mincho" w:eastAsia="MS Mincho" w:hAnsi="MS Mincho" w:cs="MS Mincho" w:hint="eastAsia"/>
+        </w:rPr>
+        <w:t>系，</w:t>
+      </w:r>
+      <w:r>
+        <w:rPr>
+          <w:rFonts w:ascii="SimSun" w:eastAsia="SimSun" w:hAnsi="SimSun" w:cs="SimSun" w:hint="eastAsia"/>
+        </w:rPr>
+        <w:t>实现</w:t>
+      </w:r>
+      <w:r>
+        <w:rPr>
+          <w:rFonts w:ascii="MS Mincho" w:eastAsia="MS Mincho" w:hAnsi="MS Mincho" w:cs="MS Mincho" w:hint="eastAsia"/>
+        </w:rPr>
+        <w:t>多源数据的空</w:t>
+      </w:r>
+      <w:r>
+        <w:rPr>
+          <w:rFonts w:ascii="SimSun" w:eastAsia="SimSun" w:hAnsi="SimSun" w:cs="SimSun" w:hint="eastAsia"/>
+        </w:rPr>
+        <w:t>间对齐</w:t>
+      </w:r>
+      <w:r>
+        <w:rPr>
+          <w:rFonts w:ascii="MS Mincho" w:eastAsia="MS Mincho" w:hAnsi="MS Mincho" w:cs="MS Mincho" w:hint="eastAsia"/>
+        </w:rPr>
+        <w:t>。采用早期融合将雷达特征作</w:t>
+      </w:r>
+      <w:r>
+        <w:rPr>
+          <w:rFonts w:ascii="SimSun" w:eastAsia="SimSun" w:hAnsi="SimSun" w:cs="SimSun" w:hint="eastAsia"/>
+        </w:rPr>
+        <w:t>为额</w:t>
+      </w:r>
+      <w:r>
+        <w:rPr>
+          <w:rFonts w:ascii="MS Mincho" w:eastAsia="MS Mincho" w:hAnsi="MS Mincho" w:cs="MS Mincho" w:hint="eastAsia"/>
+        </w:rPr>
+        <w:t>外通道</w:t>
+      </w:r>
+      <w:r>
+        <w:rPr>
+          <w:rFonts w:ascii="SimSun" w:eastAsia="SimSun" w:hAnsi="SimSun" w:cs="SimSun" w:hint="eastAsia"/>
+        </w:rPr>
+        <w:t>输</w:t>
+      </w:r>
+      <w:r>
+        <w:rPr>
+          <w:rFonts w:ascii="MS Mincho" w:eastAsia="MS Mincho" w:hAnsi="MS Mincho" w:cs="MS Mincho" w:hint="eastAsia"/>
+        </w:rPr>
+        <w:t>入深度神</w:t>
+      </w:r>
+      <w:r>
+        <w:rPr>
+          <w:rFonts w:ascii="SimSun" w:eastAsia="SimSun" w:hAnsi="SimSun" w:cs="SimSun" w:hint="eastAsia"/>
+        </w:rPr>
+        <w:t>经</w:t>
+      </w:r>
+      <w:r>
+        <w:rPr>
+          <w:rFonts w:ascii="MS Mincho" w:eastAsia="MS Mincho" w:hAnsi="MS Mincho" w:cs="MS Mincho" w:hint="eastAsia"/>
+        </w:rPr>
+        <w:t>网</w:t>
+      </w:r>
+      <w:r>
+        <w:rPr>
+          <w:rFonts w:ascii="SimSun" w:eastAsia="SimSun" w:hAnsi="SimSun" w:cs="SimSun" w:hint="eastAsia"/>
+        </w:rPr>
+        <w:t>络</w:t>
+      </w:r>
+      <w:r>
+        <w:rPr>
+          <w:rFonts w:ascii="MS Mincho" w:eastAsia="MS Mincho" w:hAnsi="MS Mincho" w:cs="MS Mincho" w:hint="eastAsia"/>
+        </w:rPr>
+        <w:t>，</w:t>
+      </w:r>
+      <w:r>
+        <w:rPr>
+          <w:rFonts w:ascii="SimSun" w:eastAsia="SimSun" w:hAnsi="SimSun" w:cs="SimSun" w:hint="eastAsia"/>
+        </w:rPr>
+        <w:t>结</w:t>
+      </w:r>
+      <w:r>
+        <w:rPr>
+          <w:rFonts w:ascii="MS Mincho" w:eastAsia="MS Mincho" w:hAnsi="MS Mincho" w:cs="MS Mincho" w:hint="eastAsia"/>
+        </w:rPr>
+        <w:t>合跨模</w:t>
+      </w:r>
+      <w:r>
+        <w:rPr>
+          <w:rFonts w:ascii="SimSun" w:eastAsia="SimSun" w:hAnsi="SimSun" w:cs="SimSun" w:hint="eastAsia"/>
+        </w:rPr>
+        <w:t>态</w:t>
+      </w:r>
+      <w:r>
+        <w:rPr>
+          <w:rFonts w:ascii="MS Mincho" w:eastAsia="MS Mincho" w:hAnsi="MS Mincho" w:cs="MS Mincho" w:hint="eastAsia"/>
+        </w:rPr>
+        <w:t>注意力机制和</w:t>
+      </w:r>
+      <w:r>
+        <w:t>Transformer</w:t>
+      </w:r>
+      <w:r>
+        <w:rPr>
+          <w:rFonts w:ascii="SimSun" w:eastAsia="SimSun" w:hAnsi="SimSun" w:cs="SimSun" w:hint="eastAsia"/>
+        </w:rPr>
+        <w:t>结</w:t>
+      </w:r>
+      <w:r>
+        <w:rPr>
+          <w:rFonts w:ascii="MS Mincho" w:eastAsia="MS Mincho" w:hAnsi="MS Mincho" w:cs="MS Mincho" w:hint="eastAsia"/>
+        </w:rPr>
+        <w:t>构，</w:t>
+      </w:r>
+      <w:r>
+        <w:rPr>
+          <w:rFonts w:ascii="SimSun" w:eastAsia="SimSun" w:hAnsi="SimSun" w:cs="SimSun" w:hint="eastAsia"/>
+        </w:rPr>
+        <w:t>实现图</w:t>
+      </w:r>
+      <w:r>
+        <w:rPr>
+          <w:rFonts w:ascii="MS Mincho" w:eastAsia="MS Mincho" w:hAnsi="MS Mincho" w:cs="MS Mincho" w:hint="eastAsia"/>
+        </w:rPr>
+        <w:t>像</w:t>
+      </w:r>
+      <w:r>
+        <w:rPr>
+          <w:rFonts w:ascii="SimSun" w:eastAsia="SimSun" w:hAnsi="SimSun" w:cs="SimSun" w:hint="eastAsia"/>
+        </w:rPr>
+        <w:t>纹</w:t>
+      </w:r>
+      <w:r>
+        <w:rPr>
+          <w:rFonts w:ascii="MS Mincho" w:eastAsia="MS Mincho" w:hAnsi="MS Mincho" w:cs="MS Mincho" w:hint="eastAsia"/>
+        </w:rPr>
+        <w:t>理信息与雷达空</w:t>
+      </w:r>
+      <w:r>
+        <w:rPr>
+          <w:rFonts w:ascii="SimSun" w:eastAsia="SimSun" w:hAnsi="SimSun" w:cs="SimSun" w:hint="eastAsia"/>
+        </w:rPr>
+        <w:t>间</w:t>
+      </w:r>
+      <w:r>
+        <w:rPr>
+          <w:rFonts w:ascii="MS Mincho" w:eastAsia="MS Mincho" w:hAnsi="MS Mincho" w:cs="MS Mincho" w:hint="eastAsia"/>
+        </w:rPr>
+        <w:t>几何信息的深度耦合。模型在</w:t>
+      </w:r>
+      <w:r>
+        <w:rPr>
+          <w:rFonts w:ascii="SimSun" w:eastAsia="SimSun" w:hAnsi="SimSun" w:cs="SimSun" w:hint="eastAsia"/>
+        </w:rPr>
+        <w:t>视觉</w:t>
+      </w:r>
+      <w:r>
+        <w:rPr>
+          <w:rFonts w:ascii="MS Mincho" w:eastAsia="MS Mincho" w:hAnsi="MS Mincho" w:cs="MS Mincho" w:hint="eastAsia"/>
+        </w:rPr>
+        <w:t>与雷达特征的</w:t>
+      </w:r>
+      <w:r>
+        <w:rPr>
+          <w:rFonts w:ascii="SimSun" w:eastAsia="SimSun" w:hAnsi="SimSun" w:cs="SimSun" w:hint="eastAsia"/>
+        </w:rPr>
+        <w:t>协</w:t>
+      </w:r>
+      <w:r>
+        <w:rPr>
+          <w:rFonts w:ascii="MS Mincho" w:eastAsia="MS Mincho" w:hAnsi="MS Mincho" w:cs="MS Mincho" w:hint="eastAsia"/>
+        </w:rPr>
+        <w:t>同下，能</w:t>
+      </w:r>
+      <w:r>
+        <w:rPr>
+          <w:rFonts w:ascii="Yu Gothic" w:eastAsia="Yu Gothic" w:hAnsi="Yu Gothic" w:cs="Yu Gothic" w:hint="eastAsia"/>
+        </w:rPr>
+        <w:t>够</w:t>
+      </w:r>
+      <w:r>
+        <w:rPr>
+          <w:rFonts w:ascii="MS Mincho" w:eastAsia="MS Mincho" w:hAnsi="MS Mincho" w:cs="MS Mincho" w:hint="eastAsia"/>
+        </w:rPr>
+        <w:t>更全面地感知海上复</w:t>
+      </w:r>
+      <w:r>
+        <w:rPr>
+          <w:rFonts w:ascii="SimSun" w:eastAsia="SimSun" w:hAnsi="SimSun" w:cs="SimSun" w:hint="eastAsia"/>
+        </w:rPr>
+        <w:t>杂环</w:t>
+      </w:r>
+      <w:r>
+        <w:rPr>
+          <w:rFonts w:ascii="MS Mincho" w:eastAsia="MS Mincho" w:hAnsi="MS Mincho" w:cs="MS Mincho" w:hint="eastAsia"/>
+        </w:rPr>
+        <w:t>境中的多</w:t>
+      </w:r>
+      <w:r>
+        <w:rPr>
+          <w:rFonts w:ascii="SimSun" w:eastAsia="SimSun" w:hAnsi="SimSun" w:cs="SimSun" w:hint="eastAsia"/>
+        </w:rPr>
+        <w:t>样</w:t>
+      </w:r>
+      <w:r>
+        <w:rPr>
+          <w:rFonts w:ascii="MS Mincho" w:eastAsia="MS Mincho" w:hAnsi="MS Mincho" w:cs="MS Mincho" w:hint="eastAsia"/>
+        </w:rPr>
+        <w:t>目</w:t>
+      </w:r>
+      <w:r>
+        <w:rPr>
+          <w:rFonts w:ascii="SimSun" w:eastAsia="SimSun" w:hAnsi="SimSun" w:cs="SimSun" w:hint="eastAsia"/>
+        </w:rPr>
+        <w:t>标</w:t>
+      </w:r>
+      <w:r>
+        <w:rPr>
+          <w:rFonts w:ascii="MS Mincho" w:eastAsia="MS Mincho" w:hAnsi="MS Mincho" w:cs="MS Mincho" w:hint="eastAsia"/>
+        </w:rPr>
+        <w:t>，有效抑制海浪</w:t>
+      </w:r>
+      <w:r>
+        <w:rPr>
+          <w:rFonts w:ascii="SimSun" w:eastAsia="SimSun" w:hAnsi="SimSun" w:cs="SimSun" w:hint="eastAsia"/>
+        </w:rPr>
+        <w:t>杂</w:t>
+      </w:r>
+      <w:r>
+        <w:rPr>
+          <w:rFonts w:ascii="MS Mincho" w:eastAsia="MS Mincho" w:hAnsi="MS Mincho" w:cs="MS Mincho" w:hint="eastAsia"/>
+        </w:rPr>
+        <w:t>波和天气干</w:t>
+      </w:r>
+      <w:r>
+        <w:rPr>
+          <w:rFonts w:ascii="SimSun" w:eastAsia="SimSun" w:hAnsi="SimSun" w:cs="SimSun" w:hint="eastAsia"/>
+        </w:rPr>
+        <w:t>扰</w:t>
+      </w:r>
+      <w:r>
+        <w:rPr>
+          <w:rFonts w:ascii="MS Mincho" w:eastAsia="MS Mincho" w:hAnsi="MS Mincho" w:cs="MS Mincho" w:hint="eastAsia"/>
+        </w:rPr>
+        <w:t>，提升全天候感知的</w:t>
+      </w:r>
+      <w:r>
+        <w:rPr>
+          <w:rFonts w:ascii="SimSun" w:eastAsia="SimSun" w:hAnsi="SimSun" w:cs="SimSun" w:hint="eastAsia"/>
+        </w:rPr>
+        <w:t>稳</w:t>
+      </w:r>
+      <w:r>
+        <w:rPr>
+          <w:rFonts w:ascii="MS Mincho" w:eastAsia="MS Mincho" w:hAnsi="MS Mincho" w:cs="MS Mincho" w:hint="eastAsia"/>
+        </w:rPr>
+        <w:t>定性与准确度。</w:t>
+      </w:r>
+    </w:p>
+    <w:p>
+      <w:pPr>
+        <w:pStyle w:val="NormalWeb"/>
+        <w:rPr>
+          <w:b/>
+          <w:bCs/>
+        </w:rPr>
+      </w:pPr>
+    </w:p>
+    <w:p>
+      <w:pPr>
         <w:pStyle w:val="NormalWeb"/>
         <w:jc w:val="center"/>
       </w:pPr>
@@ -318,6 +1347,7 @@
         <w:rPr>
           <w:noProof/>
         </w:rPr>
+        <w:lastRenderedPageBreak/>
         <w:drawing>
           <wp:inline distT="0" distB="0" distL="0" distR="0" wp14:anchorId="10FD02CE" wp14:editId="77F1FB2F">
             <wp:extent cx="5354955" cy="2677795"/>
@@ -378,7 +1408,6 @@
         <w:rPr>
           <w:noProof/>
         </w:rPr>
-        <w:lastRenderedPageBreak/>
         <w:drawing>
           <wp:inline distT="0" distB="0" distL="0" distR="0" wp14:anchorId="36089A73" wp14:editId="193E43DF">
             <wp:extent cx="4603805" cy="4603805"/>
@@ -606,8 +1635,8 @@
   <w:abstractNum w:abstractNumId="1" w15:restartNumberingAfterBreak="0">
     <w:nsid w:val="424C2FC0"/>
     <w:multiLevelType w:val="hybridMultilevel"/>
-    <w:tmpl w:val="EBF6045C"/>
-    <w:lvl w:ilvl="0" w:tplc="0409000F">
+    <w:tmpl w:val="E5BE58D6"/>
+    <w:lvl w:ilvl="0" w:tplc="74C2D1C6">
       <w:start w:val="1"/>
       <w:numFmt w:val="decimal"/>
       <w:lvlText w:val="%1."/>
@@ -617,6 +1646,8 @@
       </w:pPr>
       <w:rPr>
         <w:rFonts w:hint="default"/>
+        <w:b/>
+        <w:bCs/>
       </w:rPr>
     </w:lvl>
     <w:lvl w:ilvl="1" w:tplc="04090019" w:tentative="1">
@@ -1526,6 +2557,22 @@
       <w:contextualSpacing/>
     </w:pPr>
   </w:style>
+  <w:style w:type="paragraph" w:customStyle="1" w:styleId="p1">
+    <w:name w:val="p1"/>
+    <w:basedOn w:val="Normal"/>
+    <w:rsid w:val="00F435A7"/>
+    <w:pPr>
+      <w:spacing w:before="100" w:beforeAutospacing="1" w:after="100" w:afterAutospacing="1" w:line="240" w:lineRule="auto"/>
+      <w:ind w:left="0" w:right="0" w:firstLine="0"/>
+    </w:pPr>
+    <w:rPr>
+      <w:rFonts w:ascii="Times New Roman" w:eastAsia="Times New Roman" w:hAnsi="Times New Roman" w:cs="Times New Roman"/>
+      <w:color w:val="auto"/>
+      <w:kern w:val="0"/>
+      <w:lang w:val="en-CN"/>
+      <w14:ligatures w14:val="none"/>
+    </w:rPr>
+  </w:style>
 </w:styles>
 </file>
 

</xml_diff>